<commit_message>
Still Doing HW3 Figures
</commit_message>
<xml_diff>
--- a/Working/HW3_BoxModel_FloPy/HW3_Figures_Kaska.docx
+++ b/Working/HW3_BoxModel_FloPy/HW3_Figures_Kaska.docx
@@ -27,32 +27,22 @@
         <w:jc w:val="center"/>
       </w:pPr>
       <w:r>
-        <w:t>HW3 Figures</w:t>
-      </w:r>
-    </w:p>
-    <w:p/>
-    <w:p/>
-    <w:p/>
-    <w:p/>
-    <w:p/>
-    <w:p>
-      <w:r>
         <w:rPr>
           <w:noProof/>
         </w:rPr>
         <w:drawing>
-          <wp:anchor distT="0" distB="0" distL="114300" distR="114300" simplePos="0" relativeHeight="251658240" behindDoc="1" locked="0" layoutInCell="1" allowOverlap="1" wp14:anchorId="6AFD9C3B" wp14:editId="5B291D2C">
+          <wp:anchor distT="0" distB="0" distL="114300" distR="114300" simplePos="0" relativeHeight="251658240" behindDoc="1" locked="0" layoutInCell="1" allowOverlap="1" wp14:anchorId="378D1D56" wp14:editId="68B3EE1F">
             <wp:simplePos x="0" y="0"/>
             <wp:positionH relativeFrom="margin">
-              <wp:align>center</wp:align>
+              <wp:align>left</wp:align>
             </wp:positionH>
             <wp:positionV relativeFrom="paragraph">
-              <wp:posOffset>42545</wp:posOffset>
+              <wp:posOffset>236220</wp:posOffset>
             </wp:positionV>
-            <wp:extent cx="4827332" cy="3082290"/>
-            <wp:effectExtent l="19050" t="19050" r="11430" b="22860"/>
+            <wp:extent cx="4815840" cy="3404235"/>
+            <wp:effectExtent l="0" t="0" r="3810" b="5715"/>
             <wp:wrapNone/>
-            <wp:docPr id="1" name="Picture 1" descr="A screenshot of a computer&#10;&#10;Description automatically generated"/>
+            <wp:docPr id="2" name="Picture 2" descr="Graphical user interface, application&#10;&#10;Description automatically generated"/>
             <wp:cNvGraphicFramePr>
               <a:graphicFrameLocks xmlns:a="http://schemas.openxmlformats.org/drawingml/2006/main" noChangeAspect="1"/>
             </wp:cNvGraphicFramePr>
@@ -60,7 +50,7 @@
               <a:graphicData uri="http://schemas.openxmlformats.org/drawingml/2006/picture">
                 <pic:pic xmlns:pic="http://schemas.openxmlformats.org/drawingml/2006/picture">
                   <pic:nvPicPr>
-                    <pic:cNvPr id="1" name="Picture 1" descr="A screenshot of a computer&#10;&#10;Description automatically generated"/>
+                    <pic:cNvPr id="2" name="Picture 2" descr="Graphical user interface, application&#10;&#10;Description automatically generated"/>
                     <pic:cNvPicPr/>
                   </pic:nvPicPr>
                   <pic:blipFill rotWithShape="1">
@@ -71,21 +61,19 @@
                         </a:ext>
                       </a:extLst>
                     </a:blip>
-                    <a:srcRect l="29555" t="30084" r="49058" b="45481"/>
+                    <a:srcRect l="25770" t="42165" r="46666" b="23191"/>
                     <a:stretch/>
                   </pic:blipFill>
                   <pic:spPr bwMode="auto">
                     <a:xfrm>
                       <a:off x="0" y="0"/>
-                      <a:ext cx="4827332" cy="3082290"/>
+                      <a:ext cx="4815840" cy="3404235"/>
                     </a:xfrm>
                     <a:prstGeom prst="rect">
                       <a:avLst/>
                     </a:prstGeom>
                     <a:ln>
-                      <a:solidFill>
-                        <a:schemeClr val="tx1"/>
-                      </a:solidFill>
+                      <a:noFill/>
                     </a:ln>
                     <a:extLst>
                       <a:ext uri="{53640926-AAD7-44D8-BBD7-CCE9431645EC}">
@@ -105,6 +93,9 @@
           </wp:anchor>
         </w:drawing>
       </w:r>
+      <w:r>
+        <w:t>HW3 Figures</w:t>
+      </w:r>
     </w:p>
     <w:p/>
     <w:p/>
@@ -112,6 +103,16 @@
     <w:p/>
     <w:p/>
     <w:p/>
+    <w:p/>
+    <w:p/>
+    <w:p/>
+    <w:p/>
+    <w:p/>
+    <w:p>
+      <w:r>
+        <w:t xml:space="preserve">Figure 1. This figure shows the flow coming into the left boundary and leaving the right boundary. </w:t>
+      </w:r>
+    </w:p>
     <w:p/>
     <w:p/>
     <w:p/>
@@ -553,6 +554,29 @@
     <w:semiHidden/>
     <w:unhideWhenUsed/>
   </w:style>
+  <w:style w:type="character" w:styleId="Hyperlink">
+    <w:name w:val="Hyperlink"/>
+    <w:basedOn w:val="DefaultParagraphFont"/>
+    <w:uiPriority w:val="99"/>
+    <w:unhideWhenUsed/>
+    <w:rsid w:val="00EF4008"/>
+    <w:rPr>
+      <w:color w:val="0563C1" w:themeColor="hyperlink"/>
+      <w:u w:val="single"/>
+    </w:rPr>
+  </w:style>
+  <w:style w:type="character" w:styleId="UnresolvedMention">
+    <w:name w:val="Unresolved Mention"/>
+    <w:basedOn w:val="DefaultParagraphFont"/>
+    <w:uiPriority w:val="99"/>
+    <w:semiHidden/>
+    <w:unhideWhenUsed/>
+    <w:rsid w:val="00EF4008"/>
+    <w:rPr>
+      <w:color w:val="605E5C"/>
+      <w:shd w:val="clear" w:color="auto" w:fill="E1DFDD"/>
+    </w:rPr>
+  </w:style>
 </w:styles>
 </file>
 

</xml_diff>